<commit_message>
git de derniere minute sur cahier des charges
</commit_message>
<xml_diff>
--- a/presentation cahier des charges et adobexd/Cahier des charges .docx
+++ b/presentation cahier des charges et adobexd/Cahier des charges .docx
@@ -51,6 +51,7 @@
                 <w15:appearance w15:val="hidden"/>
                 <w:text/>
               </w:sdtPr>
+              <w:sdtEndPr/>
               <w:sdtContent>
                 <w:r>
                   <w:rPr>
@@ -148,6 +149,7 @@
               <w15:appearance w15:val="hidden"/>
               <w:text/>
             </w:sdtPr>
+            <w:sdtEndPr/>
             <w:sdtContent>
               <w:p>
                 <w:pPr>
@@ -421,23 +423,7 @@
           <w:sz w:val="28"/>
           <w:szCs w:val="28"/>
         </w:rPr>
-        <w:t xml:space="preserve">L’usine </w:t>
-      </w:r>
-      <w:proofErr w:type="spellStart"/>
-      <w:r>
-        <w:rPr>
-          <w:sz w:val="28"/>
-          <w:szCs w:val="28"/>
-        </w:rPr>
-        <w:t>truC</w:t>
-      </w:r>
-      <w:proofErr w:type="spellEnd"/>
-      <w:r>
-        <w:rPr>
-          <w:sz w:val="28"/>
-          <w:szCs w:val="28"/>
-        </w:rPr>
-        <w:t xml:space="preserve"> </w:t>
+        <w:t xml:space="preserve">L’usine truC </w:t>
       </w:r>
       <w:r>
         <w:rPr>
@@ -469,7 +455,6 @@
           <w:szCs w:val="28"/>
         </w:rPr>
       </w:pPr>
-      <w:proofErr w:type="spellStart"/>
       <w:r>
         <w:rPr>
           <w:b/>
@@ -480,7 +465,6 @@
         </w:rPr>
         <w:t>Sangoku</w:t>
       </w:r>
-      <w:proofErr w:type="spellEnd"/>
       <w:r>
         <w:rPr>
           <w:b/>
@@ -496,48 +480,14 @@
           <w:sz w:val="28"/>
           <w:szCs w:val="28"/>
         </w:rPr>
-        <w:t xml:space="preserve"> né en 734 sur la Planète </w:t>
-      </w:r>
-      <w:proofErr w:type="spellStart"/>
-      <w:r>
-        <w:rPr>
-          <w:sz w:val="28"/>
-          <w:szCs w:val="28"/>
-        </w:rPr>
-        <w:t>Vegeta</w:t>
-      </w:r>
-      <w:proofErr w:type="spellEnd"/>
-      <w:r>
-        <w:rPr>
-          <w:sz w:val="28"/>
-          <w:szCs w:val="28"/>
-        </w:rPr>
-        <w:t xml:space="preserve">, cet ancien coiffeur visagiste de caractère, à décidé de vivre de sa passion pour </w:t>
-      </w:r>
-      <w:proofErr w:type="gramStart"/>
-      <w:r>
-        <w:rPr>
-          <w:sz w:val="28"/>
-          <w:szCs w:val="28"/>
-        </w:rPr>
-        <w:t xml:space="preserve">les </w:t>
-      </w:r>
-      <w:proofErr w:type="spellStart"/>
-      <w:r>
-        <w:rPr>
-          <w:sz w:val="28"/>
-          <w:szCs w:val="28"/>
-        </w:rPr>
-        <w:t>truC</w:t>
-      </w:r>
-      <w:proofErr w:type="spellEnd"/>
-      <w:proofErr w:type="gramEnd"/>
-      <w:r>
-        <w:rPr>
-          <w:sz w:val="28"/>
-          <w:szCs w:val="28"/>
-        </w:rPr>
-        <w:t>, après</w:t>
+        <w:t xml:space="preserve"> né en 734 sur la Planète Vegeta, cet ancien coiffeur visagiste de caractère, à décidé de vivre de sa passion pour les </w:t>
+      </w:r>
+      <w:r>
+        <w:rPr>
+          <w:sz w:val="28"/>
+          <w:szCs w:val="28"/>
+        </w:rPr>
+        <w:t>truC, après</w:t>
       </w:r>
       <w:r>
         <w:rPr>
@@ -567,21 +517,12 @@
         </w:rPr>
         <w:t xml:space="preserve">Mr </w:t>
       </w:r>
-      <w:proofErr w:type="spellStart"/>
-      <w:r>
-        <w:rPr>
-          <w:sz w:val="28"/>
-          <w:szCs w:val="28"/>
-        </w:rPr>
-        <w:t>Cell</w:t>
-      </w:r>
-      <w:proofErr w:type="spellEnd"/>
-      <w:r>
-        <w:rPr>
-          <w:sz w:val="28"/>
-          <w:szCs w:val="28"/>
-        </w:rPr>
-        <w:t>.</w:t>
+      <w:r>
+        <w:rPr>
+          <w:sz w:val="28"/>
+          <w:szCs w:val="28"/>
+        </w:rPr>
+        <w:t>Cell.</w:t>
       </w:r>
     </w:p>
     <w:p>
@@ -628,17 +569,8 @@
           <w:sz w:val="28"/>
           <w:szCs w:val="28"/>
         </w:rPr>
-        <w:t xml:space="preserve"> à Paris, il décide de changer de trajectoire professionnelle en se rendant en Corrèze ! Il y rencontrera Mr </w:t>
-      </w:r>
-      <w:proofErr w:type="spellStart"/>
-      <w:r>
-        <w:rPr>
-          <w:sz w:val="28"/>
-          <w:szCs w:val="28"/>
-        </w:rPr>
-        <w:t>Sangoku</w:t>
-      </w:r>
-      <w:proofErr w:type="spellEnd"/>
+        <w:t xml:space="preserve"> à Paris, il décide de changer de trajectoire professionnelle en se rendant en Corrèze ! Il y rencontrera Mr Sangoku</w:t>
+      </w:r>
       <w:r>
         <w:rPr>
           <w:sz w:val="28"/>
@@ -691,23 +623,7 @@
           <w:sz w:val="28"/>
           <w:szCs w:val="28"/>
         </w:rPr>
-        <w:t xml:space="preserve">, Mr Médor est un visionnaire, fan de </w:t>
-      </w:r>
-      <w:proofErr w:type="spellStart"/>
-      <w:r>
-        <w:rPr>
-          <w:sz w:val="28"/>
-          <w:szCs w:val="28"/>
-        </w:rPr>
-        <w:t>truC</w:t>
-      </w:r>
-      <w:proofErr w:type="spellEnd"/>
-      <w:r>
-        <w:rPr>
-          <w:sz w:val="28"/>
-          <w:szCs w:val="28"/>
-        </w:rPr>
-        <w:t xml:space="preserve"> dès </w:t>
+        <w:t xml:space="preserve">, Mr Médor est un visionnaire, fan de truC dès </w:t>
       </w:r>
       <w:r>
         <w:rPr>
@@ -728,17 +644,8 @@
           <w:sz w:val="28"/>
           <w:szCs w:val="28"/>
         </w:rPr>
-        <w:t xml:space="preserve"> s’installer au calme à Sanglier sur le Mont et décide d’ouvrir sa propre boutique de </w:t>
-      </w:r>
-      <w:proofErr w:type="spellStart"/>
-      <w:r>
-        <w:rPr>
-          <w:sz w:val="28"/>
-          <w:szCs w:val="28"/>
-        </w:rPr>
-        <w:t>truC</w:t>
-      </w:r>
-      <w:proofErr w:type="spellEnd"/>
+        <w:t xml:space="preserve"> s’installer au calme à Sanglier sur le Mont et décide d’ouvrir sa propre boutique de truC</w:t>
+      </w:r>
       <w:r>
         <w:rPr>
           <w:sz w:val="28"/>
@@ -774,7 +681,6 @@
         </w:rPr>
         <w:t xml:space="preserve"> au partenariat fait avec Mr Alphonse et Mr </w:t>
       </w:r>
-      <w:proofErr w:type="spellStart"/>
       <w:r>
         <w:rPr>
           <w:sz w:val="28"/>
@@ -782,7 +688,6 @@
         </w:rPr>
         <w:t>Sangoku</w:t>
       </w:r>
-      <w:proofErr w:type="spellEnd"/>
       <w:r>
         <w:rPr>
           <w:sz w:val="28"/>
@@ -1868,6 +1773,14 @@
           <w:szCs w:val="28"/>
         </w:rPr>
       </w:pPr>
+      <w:r>
+        <w:rPr>
+          <w:noProof/>
+          <w:sz w:val="28"/>
+          <w:szCs w:val="28"/>
+        </w:rPr>
+        <w:t>Quant au budget il sera l’équivalent d’un kébab,frites,coca sans sauce pita.</w:t>
+      </w:r>
     </w:p>
     <w:p>
       <w:pPr>
@@ -2571,6 +2484,7 @@
         <w15:appearance w15:val="hidden"/>
         <w:text/>
       </w:sdtPr>
+      <w:sdtEndPr/>
       <w:sdtContent>
         <w:r>
           <w:rPr>
@@ -2603,6 +2517,7 @@
         <w15:appearance w15:val="hidden"/>
         <w:text/>
       </w:sdtPr>
+      <w:sdtEndPr/>
       <w:sdtContent>
         <w:r>
           <w:rPr>
@@ -7862,7 +7777,6 @@
       </w:docPartPr>
       <w:docPartBody>
         <w:p>
-          <w:pPr/>
           <w:r>
             <w:rPr>
               <w:noProof/>
@@ -7890,7 +7804,6 @@
       </w:docPartPr>
       <w:docPartBody>
         <w:p>
-          <w:pPr/>
           <w:r>
             <w:rPr>
               <w:noProof/>
@@ -8061,6 +7974,8 @@
     <w:rsid w:val="00525C2D"/>
     <w:rsid w:val="008C78AB"/>
     <w:rsid w:val="00AB756E"/>
+    <w:rsid w:val="00C47580"/>
+    <w:rsid w:val="00EE5970"/>
   </w:rsids>
   <m:mathPr>
     <m:mathFont m:val="Cambria Math"/>
@@ -8509,18 +8424,6 @@
     <w:semiHidden/>
     <w:unhideWhenUsed/>
   </w:style>
-  <w:style w:type="paragraph" w:customStyle="1" w:styleId="A667C59E49054E95B5A6257CA333792A">
-    <w:name w:val="A667C59E49054E95B5A6257CA333792A"/>
-  </w:style>
-  <w:style w:type="paragraph" w:customStyle="1" w:styleId="6F314D1ED6D543CE8E9810E6387E5B85">
-    <w:name w:val="6F314D1ED6D543CE8E9810E6387E5B85"/>
-  </w:style>
-  <w:style w:type="paragraph" w:customStyle="1" w:styleId="BEE24D5520DE4344BBFAA8EDCD48735B">
-    <w:name w:val="BEE24D5520DE4344BBFAA8EDCD48735B"/>
-  </w:style>
-  <w:style w:type="paragraph" w:customStyle="1" w:styleId="59A9570784F54E6891F65239F52092B5">
-    <w:name w:val="59A9570784F54E6891F65239F52092B5"/>
-  </w:style>
   <w:style w:type="paragraph" w:customStyle="1" w:styleId="195A59265DFA4BDEAEDBE9B42BA95B80">
     <w:name w:val="195A59265DFA4BDEAEDBE9B42BA95B80"/>
   </w:style>
@@ -8739,27 +8642,6 @@
 </file>
 
 <file path=customXml/item1.xml><?xml version="1.0" encoding="utf-8"?>
-<p:properties xmlns:p="http://schemas.microsoft.com/office/2006/metadata/properties" xmlns:xsi="http://www.w3.org/2001/XMLSchema-instance" xmlns:pc="http://schemas.microsoft.com/office/infopath/2007/PartnerControls">
-  <documentManagement>
-    <MediaServiceKeyPoints xmlns="71af3243-3dd4-4a8d-8c0d-dd76da1f02a5" xsi:nil="true"/>
-  </documentManagement>
-</p:properties>
-</file>
-
-<file path=customXml/item2.xml><?xml version="1.0" encoding="utf-8"?>
-<?mso-contentType ?>
-<FormTemplates xmlns="http://schemas.microsoft.com/sharepoint/v3/contenttype/forms">
-  <Display>DocumentLibraryForm</Display>
-  <Edit>DocumentLibraryForm</Edit>
-  <New>DocumentLibraryForm</New>
-</FormTemplates>
-</file>
-
-<file path=customXml/item3.xml><?xml version="1.0" encoding="utf-8"?>
-<b:Sources xmlns:b="http://schemas.openxmlformats.org/officeDocument/2006/bibliography" xmlns="http://schemas.openxmlformats.org/officeDocument/2006/bibliography" SelectedStyle="\APASixthEditionOfficeOnline.xsl" StyleName="APA" Version="6"/>
-</file>
-
-<file path=customXml/item4.xml><?xml version="1.0" encoding="utf-8"?>
 <ct:contentTypeSchema xmlns:ct="http://schemas.microsoft.com/office/2006/metadata/contentType" xmlns:ma="http://schemas.microsoft.com/office/2006/metadata/properties/metaAttributes" ct:_="" ma:_="" ma:contentTypeName="Document" ma:contentTypeID="0x01010079F111ED35F8CC479449609E8A0923A6" ma:contentTypeVersion="11" ma:contentTypeDescription="Create a new document." ma:contentTypeScope="" ma:versionID="9677210f24a1be23c92c90fd886aa0aa">
   <xsd:schema xmlns:xsd="http://www.w3.org/2001/XMLSchema" xmlns:xs="http://www.w3.org/2001/XMLSchema" xmlns:p="http://schemas.microsoft.com/office/2006/metadata/properties" xmlns:ns2="71af3243-3dd4-4a8d-8c0d-dd76da1f02a5" xmlns:ns3="16c05727-aa75-4e4a-9b5f-8a80a1165891" targetNamespace="http://schemas.microsoft.com/office/2006/metadata/properties" ma:root="true" ma:fieldsID="60e05723c5c1908df1a1a4ebf11d344e" ns2:_="" ns3:_="">
     <xsd:import namespace="71af3243-3dd4-4a8d-8c0d-dd76da1f02a5"/>
@@ -8970,33 +8852,28 @@
 </ct:contentTypeSchema>
 </file>
 
-<file path=customXml/itemProps1.xml><?xml version="1.0" encoding="utf-8"?>
-<ds:datastoreItem xmlns:ds="http://schemas.openxmlformats.org/officeDocument/2006/customXml" ds:itemID="{F2AE156F-FAD6-48D0-AB60-1722333C8362}">
-  <ds:schemaRefs>
-    <ds:schemaRef ds:uri="http://schemas.microsoft.com/office/2006/metadata/properties"/>
-    <ds:schemaRef ds:uri="http://schemas.microsoft.com/office/infopath/2007/PartnerControls"/>
-    <ds:schemaRef ds:uri="71af3243-3dd4-4a8d-8c0d-dd76da1f02a5"/>
-  </ds:schemaRefs>
-</ds:datastoreItem>
+<file path=customXml/item2.xml><?xml version="1.0" encoding="utf-8"?>
+<b:Sources xmlns:b="http://schemas.openxmlformats.org/officeDocument/2006/bibliography" xmlns="http://schemas.openxmlformats.org/officeDocument/2006/bibliography" SelectedStyle="\APASixthEditionOfficeOnline.xsl" StyleName="APA" Version="6"/>
 </file>
 
-<file path=customXml/itemProps2.xml><?xml version="1.0" encoding="utf-8"?>
-<ds:datastoreItem xmlns:ds="http://schemas.openxmlformats.org/officeDocument/2006/customXml" ds:itemID="{89E3B718-8B27-48AF-8E10-37ABDC429EC0}">
-  <ds:schemaRefs>
-    <ds:schemaRef ds:uri="http://schemas.microsoft.com/sharepoint/v3/contenttype/forms"/>
-  </ds:schemaRefs>
-</ds:datastoreItem>
+<file path=customXml/item3.xml><?xml version="1.0" encoding="utf-8"?>
+<?mso-contentType ?>
+<FormTemplates xmlns="http://schemas.microsoft.com/sharepoint/v3/contenttype/forms">
+  <Display>DocumentLibraryForm</Display>
+  <Edit>DocumentLibraryForm</Edit>
+  <New>DocumentLibraryForm</New>
+</FormTemplates>
 </file>
 
-<file path=customXml/itemProps3.xml><?xml version="1.0" encoding="utf-8"?>
-<ds:datastoreItem xmlns:ds="http://schemas.openxmlformats.org/officeDocument/2006/customXml" ds:itemID="{0DCACE2E-A635-4BAF-9CB9-4DFFC1447345}">
-  <ds:schemaRefs>
-    <ds:schemaRef ds:uri="http://schemas.openxmlformats.org/officeDocument/2006/bibliography"/>
-  </ds:schemaRefs>
-</ds:datastoreItem>
+<file path=customXml/item4.xml><?xml version="1.0" encoding="utf-8"?>
+<p:properties xmlns:p="http://schemas.microsoft.com/office/2006/metadata/properties" xmlns:xsi="http://www.w3.org/2001/XMLSchema-instance" xmlns:pc="http://schemas.microsoft.com/office/infopath/2007/PartnerControls">
+  <documentManagement>
+    <MediaServiceKeyPoints xmlns="71af3243-3dd4-4a8d-8c0d-dd76da1f02a5" xsi:nil="true"/>
+  </documentManagement>
+</p:properties>
 </file>
 
-<file path=customXml/itemProps4.xml><?xml version="1.0" encoding="utf-8"?>
+<file path=customXml/itemProps1.xml><?xml version="1.0" encoding="utf-8"?>
 <ds:datastoreItem xmlns:ds="http://schemas.openxmlformats.org/officeDocument/2006/customXml" ds:itemID="{459B6AF4-E925-4A75-A45E-1B6610FC1703}">
   <ds:schemaRefs>
     <ds:schemaRef ds:uri="http://schemas.microsoft.com/office/2006/metadata/contentType"/>
@@ -9013,4 +8890,30 @@
     <ds:schemaRef ds:uri="http://schemas.microsoft.com/internal/obd"/>
   </ds:schemaRefs>
 </ds:datastoreItem>
+</file>
+
+<file path=customXml/itemProps2.xml><?xml version="1.0" encoding="utf-8"?>
+<ds:datastoreItem xmlns:ds="http://schemas.openxmlformats.org/officeDocument/2006/customXml" ds:itemID="{0DCACE2E-A635-4BAF-9CB9-4DFFC1447345}">
+  <ds:schemaRefs>
+    <ds:schemaRef ds:uri="http://schemas.openxmlformats.org/officeDocument/2006/bibliography"/>
+  </ds:schemaRefs>
+</ds:datastoreItem>
+</file>
+
+<file path=customXml/itemProps3.xml><?xml version="1.0" encoding="utf-8"?>
+<ds:datastoreItem xmlns:ds="http://schemas.openxmlformats.org/officeDocument/2006/customXml" ds:itemID="{89E3B718-8B27-48AF-8E10-37ABDC429EC0}">
+  <ds:schemaRefs>
+    <ds:schemaRef ds:uri="http://schemas.microsoft.com/sharepoint/v3/contenttype/forms"/>
+  </ds:schemaRefs>
+</ds:datastoreItem>
+</file>
+
+<file path=customXml/itemProps4.xml><?xml version="1.0" encoding="utf-8"?>
+<ds:datastoreItem xmlns:ds="http://schemas.openxmlformats.org/officeDocument/2006/customXml" ds:itemID="{F2AE156F-FAD6-48D0-AB60-1722333C8362}">
+  <ds:schemaRefs>
+    <ds:schemaRef ds:uri="http://schemas.microsoft.com/office/2006/metadata/properties"/>
+    <ds:schemaRef ds:uri="http://schemas.microsoft.com/office/infopath/2007/PartnerControls"/>
+    <ds:schemaRef ds:uri="71af3243-3dd4-4a8d-8c0d-dd76da1f02a5"/>
+  </ds:schemaRefs>
+</ds:datastoreItem>
 </file>
</xml_diff>